<commit_message>
Update resume to include Security+
</commit_message>
<xml_diff>
--- a/Brian Resume.docx
+++ b/Brian Resume.docx
@@ -742,10 +742,19 @@
               </w:numPr>
             </w:pPr>
             <w:r>
-              <w:t xml:space="preserve">AWS Certified Cloud Practitioner </w:t>
+              <w:t>AWS Certified Cloud Practitioner</w:t>
             </w:r>
+          </w:p>
+          <w:p>
+            <w:pPr>
+              <w:pStyle w:val="ListParagraph"/>
+              <w:numPr>
+                <w:ilvl w:val="0"/>
+                <w:numId w:val="12"/>
+              </w:numPr>
+            </w:pPr>
             <w:r>
-              <w:t>for enhancement of the guest experience</w:t>
+              <w:t>CompTIA Security+</w:t>
             </w:r>
           </w:p>
           <w:p>
@@ -37012,6 +37021,7 @@
   <w:rsids>
     <w:rsidRoot w:val="001B4F3C"/>
     <w:rsid w:val="000809F3"/>
+    <w:rsid w:val="00137188"/>
     <w:rsid w:val="001B4F3C"/>
     <w:rsid w:val="007B54EA"/>
     <w:rsid w:val="00E543D4"/>

</xml_diff>

<commit_message>
Update for AWS Dev Assoc cert
</commit_message>
<xml_diff>
--- a/Brian Resume.docx
+++ b/Brian Resume.docx
@@ -742,6 +742,18 @@
               </w:numPr>
             </w:pPr>
             <w:r>
+              <w:t>CompTIA Security+</w:t>
+            </w:r>
+          </w:p>
+          <w:p>
+            <w:pPr>
+              <w:pStyle w:val="ListParagraph"/>
+              <w:numPr>
+                <w:ilvl w:val="0"/>
+                <w:numId w:val="12"/>
+              </w:numPr>
+            </w:pPr>
+            <w:r>
               <w:t>AWS Certified Cloud Practitioner</w:t>
             </w:r>
           </w:p>
@@ -754,7 +766,7 @@
               </w:numPr>
             </w:pPr>
             <w:r>
-              <w:t>CompTIA Security+</w:t>
+              <w:t>AWS Certified Developer Associate</w:t>
             </w:r>
           </w:p>
           <w:p>
@@ -37023,6 +37035,7 @@
     <w:rsid w:val="000809F3"/>
     <w:rsid w:val="00137188"/>
     <w:rsid w:val="001B4F3C"/>
+    <w:rsid w:val="00364697"/>
     <w:rsid w:val="007B54EA"/>
     <w:rsid w:val="00E543D4"/>
     <w:rsid w:val="00E71134"/>

</xml_diff>

<commit_message>
Update resume docs to match new format
</commit_message>
<xml_diff>
--- a/Brian Resume.docx
+++ b/Brian Resume.docx
@@ -4,13 +4,15 @@
   <w:body>
     <w:tbl>
       <w:tblPr>
+        <w:tblpPr w:leftFromText="180" w:rightFromText="180" w:vertAnchor="text" w:tblpY="1"/>
+        <w:tblOverlap w:val="never"/>
         <w:tblW w:w="5000" w:type="pct"/>
         <w:tblLayout w:type="fixed"/>
         <w:tblCellMar>
           <w:left w:w="0" w:type="dxa"/>
           <w:right w:w="0" w:type="dxa"/>
         </w:tblCellMar>
-        <w:tblLook w:val="04A0" w:firstRow="1" w:lastRow="0" w:firstColumn="1" w:lastColumn="0" w:noHBand="0" w:noVBand="1"/>
+        <w:tblLook w:val="0680" w:firstRow="0" w:lastRow="0" w:firstColumn="1" w:lastColumn="0" w:noHBand="1" w:noVBand="1"/>
         <w:tblDescription w:val="Main host layout table"/>
       </w:tblPr>
       <w:tblGrid>
@@ -272,74 +274,83 @@
             <w:pPr>
               <w:pStyle w:val="Heading3"/>
             </w:pPr>
-            <w:sdt>
-              <w:sdtPr>
-                <w:alias w:val="Skills:"/>
-                <w:tag w:val="Skills:"/>
-                <w:id w:val="1490835561"/>
-                <w:placeholder>
-                  <w:docPart w:val="5E342BE5DA1FCD489B56CACD935E6699"/>
-                </w:placeholder>
-                <w:temporary/>
-                <w:showingPlcHdr/>
-                <w15:appearance w15:val="hidden"/>
-              </w:sdtPr>
-              <w:sdtEndPr/>
-              <w:sdtContent>
-                <w:r>
-                  <w:t>Skills</w:t>
-                </w:r>
-              </w:sdtContent>
-            </w:sdt>
-          </w:p>
-          <w:p>
             <w:r>
-              <w:t>Management &amp; Leadership</w:t>
+              <w:t>Certifications</w:t>
             </w:r>
           </w:p>
           <w:p>
+            <w:pPr>
+              <w:jc w:val="center"/>
+            </w:pPr>
+          </w:p>
+          <w:p>
+            <w:pPr>
+              <w:jc w:val="center"/>
+            </w:pPr>
             <w:r>
-              <w:t>HR &amp; Training</w:t>
+              <w:rPr>
+                <w:noProof/>
+              </w:rPr>
+              <w:drawing>
+                <wp:inline distT="0" distB="0" distL="0" distR="0" wp14:anchorId="011F1313" wp14:editId="6FDF05B5">
+                  <wp:extent cx="762000" cy="762000"/>
+                  <wp:effectExtent l="0" t="0" r="0" b="0"/>
+                  <wp:docPr id="6" name="Picture 6" descr="CompTIA Security+ CE Certification badge">
+                    <a:hlinkClick xmlns:a="http://schemas.openxmlformats.org/drawingml/2006/main" r:id="rId7"/>
+                  </wp:docPr>
+                  <wp:cNvGraphicFramePr>
+                    <a:graphicFrameLocks xmlns:a="http://schemas.openxmlformats.org/drawingml/2006/main" noChangeAspect="1"/>
+                  </wp:cNvGraphicFramePr>
+                  <a:graphic xmlns:a="http://schemas.openxmlformats.org/drawingml/2006/main">
+                    <a:graphicData uri="http://schemas.openxmlformats.org/drawingml/2006/picture">
+                      <pic:pic xmlns:pic="http://schemas.openxmlformats.org/drawingml/2006/picture">
+                        <pic:nvPicPr>
+                          <pic:cNvPr id="6" name="Picture 6" descr="CompTIA Security+ CE Certification badge">
+                            <a:hlinkClick r:id="rId7"/>
+                          </pic:cNvPr>
+                          <pic:cNvPicPr/>
+                        </pic:nvPicPr>
+                        <pic:blipFill>
+                          <a:blip r:embed="rId8">
+                            <a:extLst>
+                              <a:ext uri="{28A0092B-C50C-407E-A947-70E740481C1C}">
+                                <a14:useLocalDpi xmlns:a14="http://schemas.microsoft.com/office/drawing/2010/main" val="0"/>
+                              </a:ext>
+                            </a:extLst>
+                          </a:blip>
+                          <a:stretch>
+                            <a:fillRect/>
+                          </a:stretch>
+                        </pic:blipFill>
+                        <pic:spPr>
+                          <a:xfrm>
+                            <a:off x="0" y="0"/>
+                            <a:ext cx="762000" cy="762000"/>
+                          </a:xfrm>
+                          <a:prstGeom prst="rect">
+                            <a:avLst/>
+                          </a:prstGeom>
+                        </pic:spPr>
+                      </pic:pic>
+                    </a:graphicData>
+                  </a:graphic>
+                </wp:inline>
+              </w:drawing>
             </w:r>
           </w:p>
           <w:p>
+            <w:pPr>
+              <w:pStyle w:val="Heading2"/>
+              <w:jc w:val="center"/>
+            </w:pPr>
             <w:r>
-              <w:t>Communication</w:t>
+              <w:t>CompTIA Security+ ce</w:t>
             </w:r>
-          </w:p>
-          <w:p>
             <w:r>
-              <w:t>Project Management</w:t>
+              <w:t xml:space="preserve"> </w:t>
             </w:r>
-          </w:p>
-          <w:p>
             <w:r>
-              <w:t>Research</w:t>
-            </w:r>
-          </w:p>
-          <w:p>
-            <w:r>
-              <w:t>AWS</w:t>
-            </w:r>
-          </w:p>
-          <w:p>
-            <w:r>
-              <w:t>Networking</w:t>
-            </w:r>
-          </w:p>
-          <w:p>
-            <w:r>
-              <w:t>Virtualization</w:t>
-            </w:r>
-          </w:p>
-          <w:p>
-            <w:r>
-              <w:t>Python</w:t>
-            </w:r>
-          </w:p>
-          <w:p>
-            <w:r>
-              <w:t>JavaScript</w:t>
+              <w:t>Certification</w:t>
             </w:r>
           </w:p>
           <w:p>
@@ -348,69 +359,149 @@
             </w:pPr>
             <w:r>
               <w:lastRenderedPageBreak/>
-              <w:t>Skills (Continued)</w:t>
+              <w:t>Certifications</w:t>
+            </w:r>
+            <w:r>
+              <w:t xml:space="preserve"> (Continued)</w:t>
             </w:r>
           </w:p>
           <w:p>
+            <w:pPr>
+              <w:jc w:val="center"/>
+            </w:pPr>
+          </w:p>
+          <w:p>
+            <w:pPr>
+              <w:jc w:val="center"/>
+            </w:pPr>
             <w:r>
-              <w:t>Swift</w:t>
+              <w:rPr>
+                <w:noProof/>
+              </w:rPr>
+              <w:drawing>
+                <wp:inline distT="0" distB="0" distL="0" distR="0" wp14:anchorId="39D6985F" wp14:editId="59EAEBA3">
+                  <wp:extent cx="762000" cy="762000"/>
+                  <wp:effectExtent l="0" t="0" r="0" b="0"/>
+                  <wp:docPr id="7" name="Picture 7" descr="AWS Certified Cloud Practitioner Badge">
+                    <a:hlinkClick xmlns:a="http://schemas.openxmlformats.org/drawingml/2006/main" r:id="rId9"/>
+                  </wp:docPr>
+                  <wp:cNvGraphicFramePr>
+                    <a:graphicFrameLocks xmlns:a="http://schemas.openxmlformats.org/drawingml/2006/main" noChangeAspect="1"/>
+                  </wp:cNvGraphicFramePr>
+                  <a:graphic xmlns:a="http://schemas.openxmlformats.org/drawingml/2006/main">
+                    <a:graphicData uri="http://schemas.openxmlformats.org/drawingml/2006/picture">
+                      <pic:pic xmlns:pic="http://schemas.openxmlformats.org/drawingml/2006/picture">
+                        <pic:nvPicPr>
+                          <pic:cNvPr id="7" name="Picture 7" descr="AWS Certified Cloud Practitioner Badge">
+                            <a:hlinkClick r:id="rId9"/>
+                          </pic:cNvPr>
+                          <pic:cNvPicPr/>
+                        </pic:nvPicPr>
+                        <pic:blipFill>
+                          <a:blip r:embed="rId10">
+                            <a:extLst>
+                              <a:ext uri="{28A0092B-C50C-407E-A947-70E740481C1C}">
+                                <a14:useLocalDpi xmlns:a14="http://schemas.microsoft.com/office/drawing/2010/main" val="0"/>
+                              </a:ext>
+                            </a:extLst>
+                          </a:blip>
+                          <a:stretch>
+                            <a:fillRect/>
+                          </a:stretch>
+                        </pic:blipFill>
+                        <pic:spPr>
+                          <a:xfrm>
+                            <a:off x="0" y="0"/>
+                            <a:ext cx="762000" cy="762000"/>
+                          </a:xfrm>
+                          <a:prstGeom prst="rect">
+                            <a:avLst/>
+                          </a:prstGeom>
+                        </pic:spPr>
+                      </pic:pic>
+                    </a:graphicData>
+                  </a:graphic>
+                </wp:inline>
+              </w:drawing>
             </w:r>
           </w:p>
           <w:p>
+            <w:pPr>
+              <w:jc w:val="center"/>
+            </w:pPr>
             <w:r>
-              <w:t>C#</w:t>
+              <w:t>AWS Certified Cloud Practitioner</w:t>
             </w:r>
           </w:p>
           <w:p>
+            <w:pPr>
+              <w:jc w:val="center"/>
+            </w:pPr>
+          </w:p>
+          <w:p>
+            <w:pPr>
+              <w:jc w:val="center"/>
+            </w:pPr>
             <w:r>
-              <w:t>HTML/CSS</w:t>
+              <w:rPr>
+                <w:noProof/>
+              </w:rPr>
+              <w:drawing>
+                <wp:inline distT="0" distB="0" distL="0" distR="0" wp14:anchorId="486FB73A" wp14:editId="245EA1DC">
+                  <wp:extent cx="762000" cy="762000"/>
+                  <wp:effectExtent l="0" t="0" r="0" b="0"/>
+                  <wp:docPr id="4" name="Picture 4" descr="AWS Certified Developer Associate Badge">
+                    <a:hlinkClick xmlns:a="http://schemas.openxmlformats.org/drawingml/2006/main" r:id="rId11"/>
+                  </wp:docPr>
+                  <wp:cNvGraphicFramePr>
+                    <a:graphicFrameLocks xmlns:a="http://schemas.openxmlformats.org/drawingml/2006/main" noChangeAspect="1"/>
+                  </wp:cNvGraphicFramePr>
+                  <a:graphic xmlns:a="http://schemas.openxmlformats.org/drawingml/2006/main">
+                    <a:graphicData uri="http://schemas.openxmlformats.org/drawingml/2006/picture">
+                      <pic:pic xmlns:pic="http://schemas.openxmlformats.org/drawingml/2006/picture">
+                        <pic:nvPicPr>
+                          <pic:cNvPr id="4" name="Picture 4" descr="AWS Certified Developer Associate Badge">
+                            <a:hlinkClick r:id="rId11"/>
+                          </pic:cNvPr>
+                          <pic:cNvPicPr/>
+                        </pic:nvPicPr>
+                        <pic:blipFill>
+                          <a:blip r:embed="rId12">
+                            <a:extLst>
+                              <a:ext uri="{28A0092B-C50C-407E-A947-70E740481C1C}">
+                                <a14:useLocalDpi xmlns:a14="http://schemas.microsoft.com/office/drawing/2010/main" val="0"/>
+                              </a:ext>
+                            </a:extLst>
+                          </a:blip>
+                          <a:stretch>
+                            <a:fillRect/>
+                          </a:stretch>
+                        </pic:blipFill>
+                        <pic:spPr>
+                          <a:xfrm>
+                            <a:off x="0" y="0"/>
+                            <a:ext cx="762000" cy="762000"/>
+                          </a:xfrm>
+                          <a:prstGeom prst="rect">
+                            <a:avLst/>
+                          </a:prstGeom>
+                        </pic:spPr>
+                      </pic:pic>
+                    </a:graphicData>
+                  </a:graphic>
+                </wp:inline>
+              </w:drawing>
             </w:r>
           </w:p>
           <w:p>
+            <w:pPr>
+              <w:jc w:val="center"/>
+            </w:pPr>
             <w:r>
-              <w:t>System Administration</w:t>
+              <w:t>AWS Certified Developer Associate</w:t>
             </w:r>
           </w:p>
-          <w:p>
-            <w:r>
-              <w:t>Network Architecture</w:t>
-            </w:r>
-          </w:p>
-          <w:p>
-            <w:r>
-              <w:t>Active Directory</w:t>
-            </w:r>
-          </w:p>
-          <w:p>
-            <w:r>
-              <w:t>Windows, Linux &amp; macOS</w:t>
-            </w:r>
-          </w:p>
-          <w:p>
-            <w:r>
-              <w:t>Some Go, C++, etc.</w:t>
-            </w:r>
-          </w:p>
-          <w:p>
-            <w:r>
-              <w:t>Sales</w:t>
-            </w:r>
-          </w:p>
-          <w:p>
-            <w:r>
-              <w:t>Marketing</w:t>
-            </w:r>
-          </w:p>
-          <w:p>
-            <w:r>
-              <w:t>Leadership</w:t>
-            </w:r>
-          </w:p>
-          <w:p>
-            <w:r>
-              <w:t>Budgeting</w:t>
-            </w:r>
-          </w:p>
+          <w:p/>
         </w:tc>
         <w:tc>
           <w:tcPr>
@@ -456,6 +547,8 @@
                 <w:p>
                   <w:pPr>
                     <w:pStyle w:val="Heading1"/>
+                    <w:framePr w:hSpace="180" w:wrap="around" w:vAnchor="text" w:hAnchor="text" w:y="1"/>
+                    <w:suppressOverlap/>
                     <w:outlineLvl w:val="0"/>
                   </w:pPr>
                   <w:sdt>
@@ -480,6 +573,8 @@
                 <w:p>
                   <w:pPr>
                     <w:pStyle w:val="Heading2"/>
+                    <w:framePr w:hSpace="180" w:wrap="around" w:vAnchor="text" w:hAnchor="text" w:y="1"/>
+                    <w:suppressOverlap/>
                     <w:outlineLvl w:val="1"/>
                   </w:pPr>
                   <w:sdt>
@@ -728,56 +823,6 @@
           <w:p>
             <w:pPr>
               <w:pStyle w:val="Heading3"/>
-            </w:pPr>
-            <w:r>
-              <w:t>Certifications</w:t>
-            </w:r>
-          </w:p>
-          <w:p>
-            <w:pPr>
-              <w:pStyle w:val="ListParagraph"/>
-              <w:numPr>
-                <w:ilvl w:val="0"/>
-                <w:numId w:val="12"/>
-              </w:numPr>
-            </w:pPr>
-            <w:r>
-              <w:t>CompTIA Security+</w:t>
-            </w:r>
-          </w:p>
-          <w:p>
-            <w:pPr>
-              <w:pStyle w:val="ListParagraph"/>
-              <w:numPr>
-                <w:ilvl w:val="0"/>
-                <w:numId w:val="12"/>
-              </w:numPr>
-            </w:pPr>
-            <w:r>
-              <w:t>AWS Certified Cloud Practitioner</w:t>
-            </w:r>
-          </w:p>
-          <w:p>
-            <w:pPr>
-              <w:pStyle w:val="ListParagraph"/>
-              <w:numPr>
-                <w:ilvl w:val="0"/>
-                <w:numId w:val="12"/>
-              </w:numPr>
-            </w:pPr>
-            <w:r>
-              <w:t>AWS Certified Developer Associate</w:t>
-            </w:r>
-          </w:p>
-          <w:p>
-            <w:pPr>
-              <w:pStyle w:val="Heading3"/>
-              <w:spacing w:before="360"/>
-            </w:pPr>
-          </w:p>
-          <w:p>
-            <w:pPr>
-              <w:pStyle w:val="Heading3"/>
               <w:spacing w:before="360"/>
             </w:pPr>
             <w:sdt>
@@ -786,13 +831,12 @@
                 <w:tag w:val="Education:"/>
                 <w:id w:val="1349516922"/>
                 <w:placeholder>
-                  <w:docPart w:val="8622E20F8AB88A47A59BB6AD2B31826B"/>
+                  <w:docPart w:val="EB95412D80F0C54A9415C51FC4ED007D"/>
                 </w:placeholder>
                 <w:temporary/>
                 <w:showingPlcHdr/>
                 <w15:appearance w15:val="hidden"/>
               </w:sdtPr>
-              <w:sdtEndPr/>
               <w:sdtContent>
                 <w:r>
                   <w:t>Education</w:t>
@@ -835,6 +879,7 @@
               <w:pStyle w:val="Heading4"/>
             </w:pPr>
             <w:r>
+              <w:lastRenderedPageBreak/>
               <w:t xml:space="preserve">MS in Cybersecurity Studies </w:t>
             </w:r>
             <w:r>
@@ -854,10 +899,283 @@
             <w:r>
               <w:t>American Public University</w:t>
             </w:r>
+            <w:r>
+              <w:t xml:space="preserve"> - </w:t>
+            </w:r>
+            <w:r>
+              <w:t>Currently Enrolled</w:t>
+            </w:r>
           </w:p>
           <w:p>
+            <w:pPr>
+              <w:pStyle w:val="Heading3"/>
+            </w:pPr>
             <w:r>
-              <w:t>Currently Enrolled</w:t>
+              <w:t>Skills</w:t>
+            </w:r>
+          </w:p>
+          <w:p>
+            <w:pPr>
+              <w:pStyle w:val="ListParagraph"/>
+              <w:numPr>
+                <w:ilvl w:val="0"/>
+                <w:numId w:val="17"/>
+              </w:numPr>
+            </w:pPr>
+            <w:r>
+              <w:t>Management &amp; Leadership</w:t>
+            </w:r>
+          </w:p>
+          <w:p>
+            <w:pPr>
+              <w:pStyle w:val="ListParagraph"/>
+              <w:numPr>
+                <w:ilvl w:val="0"/>
+                <w:numId w:val="17"/>
+              </w:numPr>
+            </w:pPr>
+            <w:r>
+              <w:t>HR &amp; Training</w:t>
+            </w:r>
+          </w:p>
+          <w:p>
+            <w:pPr>
+              <w:pStyle w:val="ListParagraph"/>
+              <w:numPr>
+                <w:ilvl w:val="0"/>
+                <w:numId w:val="17"/>
+              </w:numPr>
+            </w:pPr>
+            <w:r>
+              <w:t>Communication</w:t>
+            </w:r>
+          </w:p>
+          <w:p>
+            <w:pPr>
+              <w:pStyle w:val="ListParagraph"/>
+              <w:numPr>
+                <w:ilvl w:val="0"/>
+                <w:numId w:val="17"/>
+              </w:numPr>
+            </w:pPr>
+            <w:r>
+              <w:t>Project Management</w:t>
+            </w:r>
+          </w:p>
+          <w:p>
+            <w:pPr>
+              <w:pStyle w:val="ListParagraph"/>
+              <w:numPr>
+                <w:ilvl w:val="0"/>
+                <w:numId w:val="17"/>
+              </w:numPr>
+            </w:pPr>
+            <w:r>
+              <w:t>Research</w:t>
+            </w:r>
+          </w:p>
+          <w:p>
+            <w:pPr>
+              <w:pStyle w:val="ListParagraph"/>
+              <w:numPr>
+                <w:ilvl w:val="0"/>
+                <w:numId w:val="17"/>
+              </w:numPr>
+            </w:pPr>
+            <w:r>
+              <w:t>AWS</w:t>
+            </w:r>
+          </w:p>
+          <w:p>
+            <w:pPr>
+              <w:pStyle w:val="ListParagraph"/>
+              <w:numPr>
+                <w:ilvl w:val="0"/>
+                <w:numId w:val="17"/>
+              </w:numPr>
+            </w:pPr>
+            <w:r>
+              <w:t>Networking</w:t>
+            </w:r>
+          </w:p>
+          <w:p>
+            <w:pPr>
+              <w:pStyle w:val="ListParagraph"/>
+              <w:numPr>
+                <w:ilvl w:val="0"/>
+                <w:numId w:val="17"/>
+              </w:numPr>
+            </w:pPr>
+            <w:r>
+              <w:t>Virtualization</w:t>
+            </w:r>
+          </w:p>
+          <w:p>
+            <w:pPr>
+              <w:pStyle w:val="ListParagraph"/>
+              <w:numPr>
+                <w:ilvl w:val="0"/>
+                <w:numId w:val="17"/>
+              </w:numPr>
+            </w:pPr>
+            <w:r>
+              <w:t>Python</w:t>
+            </w:r>
+          </w:p>
+          <w:p>
+            <w:pPr>
+              <w:pStyle w:val="ListParagraph"/>
+              <w:numPr>
+                <w:ilvl w:val="0"/>
+                <w:numId w:val="17"/>
+              </w:numPr>
+            </w:pPr>
+            <w:r>
+              <w:t>JavaScript</w:t>
+            </w:r>
+          </w:p>
+          <w:p>
+            <w:pPr>
+              <w:pStyle w:val="ListParagraph"/>
+              <w:numPr>
+                <w:ilvl w:val="0"/>
+                <w:numId w:val="17"/>
+              </w:numPr>
+            </w:pPr>
+            <w:r>
+              <w:t>Swift</w:t>
+            </w:r>
+          </w:p>
+          <w:p>
+            <w:pPr>
+              <w:pStyle w:val="ListParagraph"/>
+              <w:numPr>
+                <w:ilvl w:val="0"/>
+                <w:numId w:val="17"/>
+              </w:numPr>
+            </w:pPr>
+            <w:r>
+              <w:t>C#</w:t>
+            </w:r>
+          </w:p>
+          <w:p>
+            <w:pPr>
+              <w:pStyle w:val="ListParagraph"/>
+              <w:numPr>
+                <w:ilvl w:val="0"/>
+                <w:numId w:val="17"/>
+              </w:numPr>
+            </w:pPr>
+            <w:r>
+              <w:t>HTML/CSS</w:t>
+            </w:r>
+          </w:p>
+          <w:p>
+            <w:pPr>
+              <w:pStyle w:val="ListParagraph"/>
+              <w:numPr>
+                <w:ilvl w:val="0"/>
+                <w:numId w:val="17"/>
+              </w:numPr>
+            </w:pPr>
+            <w:r>
+              <w:t>System Administration</w:t>
+            </w:r>
+          </w:p>
+          <w:p>
+            <w:pPr>
+              <w:pStyle w:val="ListParagraph"/>
+              <w:numPr>
+                <w:ilvl w:val="0"/>
+                <w:numId w:val="17"/>
+              </w:numPr>
+            </w:pPr>
+            <w:r>
+              <w:t>Network Architecture</w:t>
+            </w:r>
+          </w:p>
+          <w:p>
+            <w:pPr>
+              <w:pStyle w:val="ListParagraph"/>
+              <w:numPr>
+                <w:ilvl w:val="0"/>
+                <w:numId w:val="17"/>
+              </w:numPr>
+            </w:pPr>
+            <w:r>
+              <w:t>Active Directory</w:t>
+            </w:r>
+          </w:p>
+          <w:p>
+            <w:pPr>
+              <w:pStyle w:val="ListParagraph"/>
+              <w:numPr>
+                <w:ilvl w:val="0"/>
+                <w:numId w:val="17"/>
+              </w:numPr>
+            </w:pPr>
+            <w:r>
+              <w:t>Windows, Linux &amp; macOS</w:t>
+            </w:r>
+          </w:p>
+          <w:p>
+            <w:pPr>
+              <w:pStyle w:val="ListParagraph"/>
+              <w:numPr>
+                <w:ilvl w:val="0"/>
+                <w:numId w:val="17"/>
+              </w:numPr>
+            </w:pPr>
+            <w:r>
+              <w:t>Some Go, C++, etc.</w:t>
+            </w:r>
+          </w:p>
+          <w:p>
+            <w:pPr>
+              <w:pStyle w:val="ListParagraph"/>
+              <w:numPr>
+                <w:ilvl w:val="0"/>
+                <w:numId w:val="17"/>
+              </w:numPr>
+            </w:pPr>
+            <w:r>
+              <w:t>Sales</w:t>
+            </w:r>
+          </w:p>
+          <w:p>
+            <w:pPr>
+              <w:pStyle w:val="ListParagraph"/>
+              <w:numPr>
+                <w:ilvl w:val="0"/>
+                <w:numId w:val="17"/>
+              </w:numPr>
+            </w:pPr>
+            <w:r>
+              <w:t>Marketing</w:t>
+            </w:r>
+          </w:p>
+          <w:p>
+            <w:pPr>
+              <w:pStyle w:val="ListParagraph"/>
+              <w:numPr>
+                <w:ilvl w:val="0"/>
+                <w:numId w:val="17"/>
+              </w:numPr>
+            </w:pPr>
+            <w:r>
+              <w:t>Leadership</w:t>
+            </w:r>
+          </w:p>
+          <w:p>
+            <w:pPr>
+              <w:pStyle w:val="ListParagraph"/>
+              <w:numPr>
+                <w:ilvl w:val="0"/>
+                <w:numId w:val="17"/>
+              </w:numPr>
+            </w:pPr>
+            <w:r>
+              <w:t>Budgeting</w:t>
             </w:r>
           </w:p>
         </w:tc>
@@ -865,16 +1183,15 @@
     </w:tbl>
     <w:p>
       <w:pPr>
-        <w:pStyle w:val="NoSpacing"/>
+        <w:tabs>
+          <w:tab w:val="left" w:pos="6100"/>
+        </w:tabs>
       </w:pPr>
     </w:p>
     <w:sectPr>
-      <w:headerReference w:type="even" r:id="rId7"/>
-      <w:headerReference w:type="default" r:id="rId8"/>
-      <w:footerReference w:type="even" r:id="rId9"/>
-      <w:footerReference w:type="default" r:id="rId10"/>
-      <w:headerReference w:type="first" r:id="rId11"/>
-      <w:footerReference w:type="first" r:id="rId12"/>
+      <w:headerReference w:type="default" r:id="rId13"/>
+      <w:footerReference w:type="default" r:id="rId14"/>
+      <w:footerReference w:type="first" r:id="rId15"/>
       <w:pgSz w:w="12240" w:h="15840"/>
       <w:pgMar w:top="864" w:right="864" w:bottom="2304" w:left="864" w:header="576" w:footer="576" w:gutter="0"/>
       <w:cols w:space="720"/>
@@ -911,16 +1228,6 @@
 </file>
 
 <file path=word/footer1.xml><?xml version="1.0" encoding="utf-8"?>
-<w:ftr xmlns:wpc="http://schemas.microsoft.com/office/word/2010/wordprocessingCanvas" xmlns:cx="http://schemas.microsoft.com/office/drawing/2014/chartex" xmlns:cx1="http://schemas.microsoft.com/office/drawing/2015/9/8/chartex" xmlns:cx2="http://schemas.microsoft.com/office/drawing/2015/10/21/chartex" xmlns:cx3="http://schemas.microsoft.com/office/drawing/2016/5/9/chartex" xmlns:cx4="http://schemas.microsoft.com/office/drawing/2016/5/10/chartex" xmlns:cx5="http://schemas.microsoft.com/office/drawing/2016/5/11/chartex" xmlns:cx6="http://schemas.microsoft.com/office/drawing/2016/5/12/chartex" xmlns:cx7="http://schemas.microsoft.com/office/drawing/2016/5/13/chartex" xmlns:cx8="http://schemas.microsoft.com/office/drawing/2016/5/14/chartex" xmlns:mc="http://schemas.openxmlformats.org/markup-compatibility/2006" xmlns:aink="http://schemas.microsoft.com/office/drawing/2016/ink" xmlns:am3d="http://schemas.microsoft.com/office/drawing/2017/model3d" xmlns:o="urn:schemas-microsoft-com:office:office" xmlns:oel="http://schemas.microsoft.com/office/2019/extlst" xmlns:r="http://schemas.openxmlformats.org/officeDocument/2006/relationships" xmlns:m="http://schemas.openxmlformats.org/officeDocument/2006/math" xmlns:v="urn:schemas-microsoft-com:vml" xmlns:wp14="http://schemas.microsoft.com/office/word/2010/wordprocessingDrawing" xmlns:wp="http://schemas.openxmlformats.org/drawingml/2006/wordprocessingDrawing" xmlns:w10="urn:schemas-microsoft-com:office:word" xmlns:w="http://schemas.openxmlformats.org/wordprocessingml/2006/main" xmlns:w14="http://schemas.microsoft.com/office/word/2010/wordml" xmlns:w15="http://schemas.microsoft.com/office/word/2012/wordml" xmlns:w16cex="http://schemas.microsoft.com/office/word/2018/wordml/cex" xmlns:w16cid="http://schemas.microsoft.com/office/word/2016/wordml/cid" xmlns:w16="http://schemas.microsoft.com/office/word/2018/wordml" xmlns:w16sdtdh="http://schemas.microsoft.com/office/word/2020/wordml/sdtdatahash" xmlns:w16se="http://schemas.microsoft.com/office/word/2015/wordml/symex" xmlns:wpg="http://schemas.microsoft.com/office/word/2010/wordprocessingGroup" xmlns:wpi="http://schemas.microsoft.com/office/word/2010/wordprocessingInk" xmlns:wne="http://schemas.microsoft.com/office/word/2006/wordml" xmlns:wps="http://schemas.microsoft.com/office/word/2010/wordprocessingShape" mc:Ignorable="w14 w15 w16se w16cid w16 w16cex w16sdtdh wp14">
-  <w:p>
-    <w:pPr>
-      <w:pStyle w:val="Footer"/>
-    </w:pPr>
-  </w:p>
-</w:ftr>
-</file>
-
-<file path=word/footer2.xml><?xml version="1.0" encoding="utf-8"?>
 <w:ftr xmlns:wpc="http://schemas.microsoft.com/office/word/2010/wordprocessingCanvas" xmlns:cx="http://schemas.microsoft.com/office/drawing/2014/chartex" xmlns:cx1="http://schemas.microsoft.com/office/drawing/2015/9/8/chartex" xmlns:cx2="http://schemas.microsoft.com/office/drawing/2015/10/21/chartex" xmlns:cx3="http://schemas.microsoft.com/office/drawing/2016/5/9/chartex" xmlns:cx4="http://schemas.microsoft.com/office/drawing/2016/5/10/chartex" xmlns:cx5="http://schemas.microsoft.com/office/drawing/2016/5/11/chartex" xmlns:cx6="http://schemas.microsoft.com/office/drawing/2016/5/12/chartex" xmlns:cx7="http://schemas.microsoft.com/office/drawing/2016/5/13/chartex" xmlns:cx8="http://schemas.microsoft.com/office/drawing/2016/5/14/chartex" xmlns:mc="http://schemas.openxmlformats.org/markup-compatibility/2006" xmlns:aink="http://schemas.microsoft.com/office/drawing/2016/ink" xmlns:am3d="http://schemas.microsoft.com/office/drawing/2017/model3d" xmlns:o="urn:schemas-microsoft-com:office:office" xmlns:oel="http://schemas.microsoft.com/office/2019/extlst" xmlns:r="http://schemas.openxmlformats.org/officeDocument/2006/relationships" xmlns:m="http://schemas.openxmlformats.org/officeDocument/2006/math" xmlns:v="urn:schemas-microsoft-com:vml" xmlns:wp14="http://schemas.microsoft.com/office/word/2010/wordprocessingDrawing" xmlns:wp="http://schemas.openxmlformats.org/drawingml/2006/wordprocessingDrawing" xmlns:w10="urn:schemas-microsoft-com:office:word" xmlns:w="http://schemas.openxmlformats.org/wordprocessingml/2006/main" xmlns:w14="http://schemas.microsoft.com/office/word/2010/wordml" xmlns:w15="http://schemas.microsoft.com/office/word/2012/wordml" xmlns:w16cex="http://schemas.microsoft.com/office/word/2018/wordml/cex" xmlns:w16cid="http://schemas.microsoft.com/office/word/2016/wordml/cid" xmlns:w16="http://schemas.microsoft.com/office/word/2018/wordml" xmlns:w16sdtdh="http://schemas.microsoft.com/office/word/2020/wordml/sdtdatahash" xmlns:w16se="http://schemas.microsoft.com/office/word/2015/wordml/symex" xmlns:wpg="http://schemas.microsoft.com/office/word/2010/wordprocessingGroup" xmlns:wpi="http://schemas.microsoft.com/office/word/2010/wordprocessingInk" xmlns:wne="http://schemas.microsoft.com/office/word/2006/wordml" xmlns:wps="http://schemas.microsoft.com/office/word/2010/wordprocessingShape" mc:Ignorable="w14 w15 w16se w16cid w16 w16cex w16sdtdh wp14">
   <w:tbl>
     <w:tblPr>
@@ -5741,7 +6048,7 @@
 </w:ftr>
 </file>
 
-<file path=word/footer3.xml><?xml version="1.0" encoding="utf-8"?>
+<file path=word/footer2.xml><?xml version="1.0" encoding="utf-8"?>
 <w:ftr xmlns:wpc="http://schemas.microsoft.com/office/word/2010/wordprocessingCanvas" xmlns:cx="http://schemas.microsoft.com/office/drawing/2014/chartex" xmlns:cx1="http://schemas.microsoft.com/office/drawing/2015/9/8/chartex" xmlns:cx2="http://schemas.microsoft.com/office/drawing/2015/10/21/chartex" xmlns:cx3="http://schemas.microsoft.com/office/drawing/2016/5/9/chartex" xmlns:cx4="http://schemas.microsoft.com/office/drawing/2016/5/10/chartex" xmlns:cx5="http://schemas.microsoft.com/office/drawing/2016/5/11/chartex" xmlns:cx6="http://schemas.microsoft.com/office/drawing/2016/5/12/chartex" xmlns:cx7="http://schemas.microsoft.com/office/drawing/2016/5/13/chartex" xmlns:cx8="http://schemas.microsoft.com/office/drawing/2016/5/14/chartex" xmlns:mc="http://schemas.openxmlformats.org/markup-compatibility/2006" xmlns:aink="http://schemas.microsoft.com/office/drawing/2016/ink" xmlns:am3d="http://schemas.microsoft.com/office/drawing/2017/model3d" xmlns:o="urn:schemas-microsoft-com:office:office" xmlns:oel="http://schemas.microsoft.com/office/2019/extlst" xmlns:r="http://schemas.openxmlformats.org/officeDocument/2006/relationships" xmlns:m="http://schemas.openxmlformats.org/officeDocument/2006/math" xmlns:v="urn:schemas-microsoft-com:vml" xmlns:wp14="http://schemas.microsoft.com/office/word/2010/wordprocessingDrawing" xmlns:wp="http://schemas.openxmlformats.org/drawingml/2006/wordprocessingDrawing" xmlns:w10="urn:schemas-microsoft-com:office:word" xmlns:w="http://schemas.openxmlformats.org/wordprocessingml/2006/main" xmlns:w14="http://schemas.microsoft.com/office/word/2010/wordml" xmlns:w15="http://schemas.microsoft.com/office/word/2012/wordml" xmlns:w16cex="http://schemas.microsoft.com/office/word/2018/wordml/cex" xmlns:w16cid="http://schemas.microsoft.com/office/word/2016/wordml/cid" xmlns:w16="http://schemas.microsoft.com/office/word/2018/wordml" xmlns:w16sdtdh="http://schemas.microsoft.com/office/word/2020/wordml/sdtdatahash" xmlns:w16se="http://schemas.microsoft.com/office/word/2015/wordml/symex" xmlns:wpg="http://schemas.microsoft.com/office/word/2010/wordprocessingGroup" xmlns:wpi="http://schemas.microsoft.com/office/word/2010/wordprocessingInk" xmlns:wne="http://schemas.microsoft.com/office/word/2006/wordml" xmlns:wps="http://schemas.microsoft.com/office/word/2010/wordprocessingShape" mc:Ignorable="w14 w15 w16se w16cid w16 w16cex w16sdtdh wp14">
   <w:tbl>
     <w:tblPr>
@@ -10474,13 +10781,6 @@
               <w:sz w:val="20"/>
               <w:szCs w:val="20"/>
             </w:rPr>
-            <w:t>s</w:t>
-          </w:r>
-          <w:r>
-            <w:rPr>
-              <w:sz w:val="20"/>
-              <w:szCs w:val="20"/>
-            </w:rPr>
             <w:t>application@bpetty.tech</w:t>
           </w:r>
         </w:p>
@@ -10578,16 +10878,6 @@
 </file>
 
 <file path=word/header1.xml><?xml version="1.0" encoding="utf-8"?>
-<w:hdr xmlns:wpc="http://schemas.microsoft.com/office/word/2010/wordprocessingCanvas" xmlns:cx="http://schemas.microsoft.com/office/drawing/2014/chartex" xmlns:cx1="http://schemas.microsoft.com/office/drawing/2015/9/8/chartex" xmlns:cx2="http://schemas.microsoft.com/office/drawing/2015/10/21/chartex" xmlns:cx3="http://schemas.microsoft.com/office/drawing/2016/5/9/chartex" xmlns:cx4="http://schemas.microsoft.com/office/drawing/2016/5/10/chartex" xmlns:cx5="http://schemas.microsoft.com/office/drawing/2016/5/11/chartex" xmlns:cx6="http://schemas.microsoft.com/office/drawing/2016/5/12/chartex" xmlns:cx7="http://schemas.microsoft.com/office/drawing/2016/5/13/chartex" xmlns:cx8="http://schemas.microsoft.com/office/drawing/2016/5/14/chartex" xmlns:mc="http://schemas.openxmlformats.org/markup-compatibility/2006" xmlns:aink="http://schemas.microsoft.com/office/drawing/2016/ink" xmlns:am3d="http://schemas.microsoft.com/office/drawing/2017/model3d" xmlns:o="urn:schemas-microsoft-com:office:office" xmlns:oel="http://schemas.microsoft.com/office/2019/extlst" xmlns:r="http://schemas.openxmlformats.org/officeDocument/2006/relationships" xmlns:m="http://schemas.openxmlformats.org/officeDocument/2006/math" xmlns:v="urn:schemas-microsoft-com:vml" xmlns:wp14="http://schemas.microsoft.com/office/word/2010/wordprocessingDrawing" xmlns:wp="http://schemas.openxmlformats.org/drawingml/2006/wordprocessingDrawing" xmlns:w10="urn:schemas-microsoft-com:office:word" xmlns:w="http://schemas.openxmlformats.org/wordprocessingml/2006/main" xmlns:w14="http://schemas.microsoft.com/office/word/2010/wordml" xmlns:w15="http://schemas.microsoft.com/office/word/2012/wordml" xmlns:w16cex="http://schemas.microsoft.com/office/word/2018/wordml/cex" xmlns:w16cid="http://schemas.microsoft.com/office/word/2016/wordml/cid" xmlns:w16="http://schemas.microsoft.com/office/word/2018/wordml" xmlns:w16sdtdh="http://schemas.microsoft.com/office/word/2020/wordml/sdtdatahash" xmlns:w16se="http://schemas.microsoft.com/office/word/2015/wordml/symex" xmlns:wpg="http://schemas.microsoft.com/office/word/2010/wordprocessingGroup" xmlns:wpi="http://schemas.microsoft.com/office/word/2010/wordprocessingInk" xmlns:wne="http://schemas.microsoft.com/office/word/2006/wordml" xmlns:wps="http://schemas.microsoft.com/office/word/2010/wordprocessingShape" mc:Ignorable="w14 w15 w16se w16cid w16 w16cex w16sdtdh wp14">
-  <w:p>
-    <w:pPr>
-      <w:pStyle w:val="Header"/>
-    </w:pPr>
-  </w:p>
-</w:hdr>
-</file>
-
-<file path=word/header2.xml><?xml version="1.0" encoding="utf-8"?>
 <w:hdr xmlns:wpc="http://schemas.microsoft.com/office/word/2010/wordprocessingCanvas" xmlns:cx="http://schemas.microsoft.com/office/drawing/2014/chartex" xmlns:cx1="http://schemas.microsoft.com/office/drawing/2015/9/8/chartex" xmlns:cx2="http://schemas.microsoft.com/office/drawing/2015/10/21/chartex" xmlns:cx3="http://schemas.microsoft.com/office/drawing/2016/5/9/chartex" xmlns:cx4="http://schemas.microsoft.com/office/drawing/2016/5/10/chartex" xmlns:cx5="http://schemas.microsoft.com/office/drawing/2016/5/11/chartex" xmlns:cx6="http://schemas.microsoft.com/office/drawing/2016/5/12/chartex" xmlns:cx7="http://schemas.microsoft.com/office/drawing/2016/5/13/chartex" xmlns:cx8="http://schemas.microsoft.com/office/drawing/2016/5/14/chartex" xmlns:mc="http://schemas.openxmlformats.org/markup-compatibility/2006" xmlns:aink="http://schemas.microsoft.com/office/drawing/2016/ink" xmlns:am3d="http://schemas.microsoft.com/office/drawing/2017/model3d" xmlns:o="urn:schemas-microsoft-com:office:office" xmlns:oel="http://schemas.microsoft.com/office/2019/extlst" xmlns:r="http://schemas.openxmlformats.org/officeDocument/2006/relationships" xmlns:m="http://schemas.openxmlformats.org/officeDocument/2006/math" xmlns:v="urn:schemas-microsoft-com:vml" xmlns:wp14="http://schemas.microsoft.com/office/word/2010/wordprocessingDrawing" xmlns:wp="http://schemas.openxmlformats.org/drawingml/2006/wordprocessingDrawing" xmlns:w10="urn:schemas-microsoft-com:office:word" xmlns:w="http://schemas.openxmlformats.org/wordprocessingml/2006/main" xmlns:w14="http://schemas.microsoft.com/office/word/2010/wordml" xmlns:w15="http://schemas.microsoft.com/office/word/2012/wordml" xmlns:w16cex="http://schemas.microsoft.com/office/word/2018/wordml/cex" xmlns:w16cid="http://schemas.microsoft.com/office/word/2016/wordml/cid" xmlns:w16="http://schemas.microsoft.com/office/word/2018/wordml" xmlns:w16sdtdh="http://schemas.microsoft.com/office/word/2020/wordml/sdtdatahash" xmlns:w16se="http://schemas.microsoft.com/office/word/2015/wordml/symex" xmlns:wpg="http://schemas.microsoft.com/office/word/2010/wordprocessingGroup" xmlns:wpi="http://schemas.microsoft.com/office/word/2010/wordprocessingInk" xmlns:wne="http://schemas.microsoft.com/office/word/2006/wordml" xmlns:wps="http://schemas.microsoft.com/office/word/2010/wordprocessingShape" mc:Ignorable="w14 w15 w16se w16cid w16 w16cex w16sdtdh wp14">
   <w:p>
     <w:pPr>
@@ -10866,18 +11156,34 @@
 </w:hdr>
 </file>
 
-<file path=word/header3.xml><?xml version="1.0" encoding="utf-8"?>
-<w:hdr xmlns:wpc="http://schemas.microsoft.com/office/word/2010/wordprocessingCanvas" xmlns:cx="http://schemas.microsoft.com/office/drawing/2014/chartex" xmlns:cx1="http://schemas.microsoft.com/office/drawing/2015/9/8/chartex" xmlns:cx2="http://schemas.microsoft.com/office/drawing/2015/10/21/chartex" xmlns:cx3="http://schemas.microsoft.com/office/drawing/2016/5/9/chartex" xmlns:cx4="http://schemas.microsoft.com/office/drawing/2016/5/10/chartex" xmlns:cx5="http://schemas.microsoft.com/office/drawing/2016/5/11/chartex" xmlns:cx6="http://schemas.microsoft.com/office/drawing/2016/5/12/chartex" xmlns:cx7="http://schemas.microsoft.com/office/drawing/2016/5/13/chartex" xmlns:cx8="http://schemas.microsoft.com/office/drawing/2016/5/14/chartex" xmlns:mc="http://schemas.openxmlformats.org/markup-compatibility/2006" xmlns:aink="http://schemas.microsoft.com/office/drawing/2016/ink" xmlns:am3d="http://schemas.microsoft.com/office/drawing/2017/model3d" xmlns:o="urn:schemas-microsoft-com:office:office" xmlns:oel="http://schemas.microsoft.com/office/2019/extlst" xmlns:r="http://schemas.openxmlformats.org/officeDocument/2006/relationships" xmlns:m="http://schemas.openxmlformats.org/officeDocument/2006/math" xmlns:v="urn:schemas-microsoft-com:vml" xmlns:wp14="http://schemas.microsoft.com/office/word/2010/wordprocessingDrawing" xmlns:wp="http://schemas.openxmlformats.org/drawingml/2006/wordprocessingDrawing" xmlns:w10="urn:schemas-microsoft-com:office:word" xmlns:w="http://schemas.openxmlformats.org/wordprocessingml/2006/main" xmlns:w14="http://schemas.microsoft.com/office/word/2010/wordml" xmlns:w15="http://schemas.microsoft.com/office/word/2012/wordml" xmlns:w16cex="http://schemas.microsoft.com/office/word/2018/wordml/cex" xmlns:w16cid="http://schemas.microsoft.com/office/word/2016/wordml/cid" xmlns:w16="http://schemas.microsoft.com/office/word/2018/wordml" xmlns:w16sdtdh="http://schemas.microsoft.com/office/word/2020/wordml/sdtdatahash" xmlns:w16se="http://schemas.microsoft.com/office/word/2015/wordml/symex" xmlns:wpg="http://schemas.microsoft.com/office/word/2010/wordprocessingGroup" xmlns:wpi="http://schemas.microsoft.com/office/word/2010/wordprocessingInk" xmlns:wne="http://schemas.microsoft.com/office/word/2006/wordml" xmlns:wps="http://schemas.microsoft.com/office/word/2010/wordprocessingShape" mc:Ignorable="w14 w15 w16se w16cid w16 w16cex w16sdtdh wp14">
-  <w:p>
-    <w:pPr>
-      <w:pStyle w:val="Header"/>
-    </w:pPr>
-  </w:p>
-</w:hdr>
-</file>
-
 <file path=word/numbering.xml><?xml version="1.0" encoding="utf-8"?>
 <w:numbering xmlns:wpc="http://schemas.microsoft.com/office/word/2010/wordprocessingCanvas" xmlns:cx="http://schemas.microsoft.com/office/drawing/2014/chartex" xmlns:cx1="http://schemas.microsoft.com/office/drawing/2015/9/8/chartex" xmlns:cx2="http://schemas.microsoft.com/office/drawing/2015/10/21/chartex" xmlns:cx3="http://schemas.microsoft.com/office/drawing/2016/5/9/chartex" xmlns:cx4="http://schemas.microsoft.com/office/drawing/2016/5/10/chartex" xmlns:cx5="http://schemas.microsoft.com/office/drawing/2016/5/11/chartex" xmlns:cx6="http://schemas.microsoft.com/office/drawing/2016/5/12/chartex" xmlns:cx7="http://schemas.microsoft.com/office/drawing/2016/5/13/chartex" xmlns:cx8="http://schemas.microsoft.com/office/drawing/2016/5/14/chartex" xmlns:mc="http://schemas.openxmlformats.org/markup-compatibility/2006" xmlns:aink="http://schemas.microsoft.com/office/drawing/2016/ink" xmlns:am3d="http://schemas.microsoft.com/office/drawing/2017/model3d" xmlns:o="urn:schemas-microsoft-com:office:office" xmlns:oel="http://schemas.microsoft.com/office/2019/extlst" xmlns:r="http://schemas.openxmlformats.org/officeDocument/2006/relationships" xmlns:m="http://schemas.openxmlformats.org/officeDocument/2006/math" xmlns:v="urn:schemas-microsoft-com:vml" xmlns:wp14="http://schemas.microsoft.com/office/word/2010/wordprocessingDrawing" xmlns:wp="http://schemas.openxmlformats.org/drawingml/2006/wordprocessingDrawing" xmlns:w10="urn:schemas-microsoft-com:office:word" xmlns:w="http://schemas.openxmlformats.org/wordprocessingml/2006/main" xmlns:w14="http://schemas.microsoft.com/office/word/2010/wordml" xmlns:w15="http://schemas.microsoft.com/office/word/2012/wordml" xmlns:w16cex="http://schemas.microsoft.com/office/word/2018/wordml/cex" xmlns:w16cid="http://schemas.microsoft.com/office/word/2016/wordml/cid" xmlns:w16="http://schemas.microsoft.com/office/word/2018/wordml" xmlns:w16sdtdh="http://schemas.microsoft.com/office/word/2020/wordml/sdtdatahash" xmlns:w16se="http://schemas.microsoft.com/office/word/2015/wordml/symex" xmlns:wpg="http://schemas.microsoft.com/office/word/2010/wordprocessingGroup" xmlns:wpi="http://schemas.microsoft.com/office/word/2010/wordprocessingInk" xmlns:wne="http://schemas.microsoft.com/office/word/2006/wordml" xmlns:wps="http://schemas.microsoft.com/office/word/2010/wordprocessingShape" mc:Ignorable="w14 w15 w16se w16cid w16 w16cex w16sdtdh wp14">
+  <w:numPicBullet w:numPicBulletId="0">
+    <w:pict>
+      <v:shapetype id="_x0000_t75" coordsize="21600,21600" o:spt="75" o:preferrelative="t" path="m@4@5l@4@11@9@11@9@5xe" filled="f" stroked="f">
+        <v:stroke joinstyle="miter"/>
+        <v:formulas>
+          <v:f eqn="if lineDrawn pixelLineWidth 0"/>
+          <v:f eqn="sum @0 1 0"/>
+          <v:f eqn="sum 0 0 @1"/>
+          <v:f eqn="prod @2 1 2"/>
+          <v:f eqn="prod @3 21600 pixelWidth"/>
+          <v:f eqn="prod @3 21600 pixelHeight"/>
+          <v:f eqn="sum @0 0 1"/>
+          <v:f eqn="prod @6 1 2"/>
+          <v:f eqn="prod @7 21600 pixelWidth"/>
+          <v:f eqn="sum @8 21600 0"/>
+          <v:f eqn="prod @7 21600 pixelHeight"/>
+          <v:f eqn="sum @10 21600 0"/>
+        </v:formulas>
+        <v:path o:extrusionok="f" gradientshapeok="t" o:connecttype="rect"/>
+        <o:lock v:ext="edit" aspectratio="t"/>
+      </v:shapetype>
+      <v:shape id="_x0000_i1042" type="#_x0000_t75" style="width:60pt;height:60pt" o:bullet="t">
+        <v:imagedata r:id="rId1" o:title="aws-certified-developer-associate"/>
+      </v:shape>
+    </w:pict>
+  </w:numPicBullet>
   <w:abstractNum w:abstractNumId="0" w15:restartNumberingAfterBreak="0">
     <w:nsid w:val="FFFFFF7C"/>
     <w:multiLevelType w:val="singleLevel"/>
@@ -11074,6 +11380,119 @@
     </w:lvl>
   </w:abstractNum>
   <w:abstractNum w:abstractNumId="10" w15:restartNumberingAfterBreak="0">
+    <w:nsid w:val="129B0006"/>
+    <w:multiLevelType w:val="hybridMultilevel"/>
+    <w:tmpl w:val="12EE982A"/>
+    <w:lvl w:ilvl="0" w:tplc="04090001">
+      <w:start w:val="1"/>
+      <w:numFmt w:val="bullet"/>
+      <w:lvlText w:val=""/>
+      <w:lvlJc w:val="left"/>
+      <w:pPr>
+        <w:ind w:left="720" w:hanging="360"/>
+      </w:pPr>
+      <w:rPr>
+        <w:rFonts w:ascii="Symbol" w:hAnsi="Symbol" w:hint="default"/>
+      </w:rPr>
+    </w:lvl>
+    <w:lvl w:ilvl="1" w:tplc="04090003" w:tentative="1">
+      <w:start w:val="1"/>
+      <w:numFmt w:val="bullet"/>
+      <w:lvlText w:val="o"/>
+      <w:lvlJc w:val="left"/>
+      <w:pPr>
+        <w:ind w:left="1440" w:hanging="360"/>
+      </w:pPr>
+      <w:rPr>
+        <w:rFonts w:ascii="Courier New" w:hAnsi="Courier New" w:cs="Courier New" w:hint="default"/>
+      </w:rPr>
+    </w:lvl>
+    <w:lvl w:ilvl="2" w:tplc="04090005" w:tentative="1">
+      <w:start w:val="1"/>
+      <w:numFmt w:val="bullet"/>
+      <w:lvlText w:val=""/>
+      <w:lvlJc w:val="left"/>
+      <w:pPr>
+        <w:ind w:left="2160" w:hanging="360"/>
+      </w:pPr>
+      <w:rPr>
+        <w:rFonts w:ascii="Wingdings" w:hAnsi="Wingdings" w:hint="default"/>
+      </w:rPr>
+    </w:lvl>
+    <w:lvl w:ilvl="3" w:tplc="04090001" w:tentative="1">
+      <w:start w:val="1"/>
+      <w:numFmt w:val="bullet"/>
+      <w:lvlText w:val=""/>
+      <w:lvlJc w:val="left"/>
+      <w:pPr>
+        <w:ind w:left="2880" w:hanging="360"/>
+      </w:pPr>
+      <w:rPr>
+        <w:rFonts w:ascii="Symbol" w:hAnsi="Symbol" w:hint="default"/>
+      </w:rPr>
+    </w:lvl>
+    <w:lvl w:ilvl="4" w:tplc="04090003" w:tentative="1">
+      <w:start w:val="1"/>
+      <w:numFmt w:val="bullet"/>
+      <w:lvlText w:val="o"/>
+      <w:lvlJc w:val="left"/>
+      <w:pPr>
+        <w:ind w:left="3600" w:hanging="360"/>
+      </w:pPr>
+      <w:rPr>
+        <w:rFonts w:ascii="Courier New" w:hAnsi="Courier New" w:cs="Courier New" w:hint="default"/>
+      </w:rPr>
+    </w:lvl>
+    <w:lvl w:ilvl="5" w:tplc="04090005" w:tentative="1">
+      <w:start w:val="1"/>
+      <w:numFmt w:val="bullet"/>
+      <w:lvlText w:val=""/>
+      <w:lvlJc w:val="left"/>
+      <w:pPr>
+        <w:ind w:left="4320" w:hanging="360"/>
+      </w:pPr>
+      <w:rPr>
+        <w:rFonts w:ascii="Wingdings" w:hAnsi="Wingdings" w:hint="default"/>
+      </w:rPr>
+    </w:lvl>
+    <w:lvl w:ilvl="6" w:tplc="04090001" w:tentative="1">
+      <w:start w:val="1"/>
+      <w:numFmt w:val="bullet"/>
+      <w:lvlText w:val=""/>
+      <w:lvlJc w:val="left"/>
+      <w:pPr>
+        <w:ind w:left="5040" w:hanging="360"/>
+      </w:pPr>
+      <w:rPr>
+        <w:rFonts w:ascii="Symbol" w:hAnsi="Symbol" w:hint="default"/>
+      </w:rPr>
+    </w:lvl>
+    <w:lvl w:ilvl="7" w:tplc="04090003" w:tentative="1">
+      <w:start w:val="1"/>
+      <w:numFmt w:val="bullet"/>
+      <w:lvlText w:val="o"/>
+      <w:lvlJc w:val="left"/>
+      <w:pPr>
+        <w:ind w:left="5760" w:hanging="360"/>
+      </w:pPr>
+      <w:rPr>
+        <w:rFonts w:ascii="Courier New" w:hAnsi="Courier New" w:cs="Courier New" w:hint="default"/>
+      </w:rPr>
+    </w:lvl>
+    <w:lvl w:ilvl="8" w:tplc="04090005" w:tentative="1">
+      <w:start w:val="1"/>
+      <w:numFmt w:val="bullet"/>
+      <w:lvlText w:val=""/>
+      <w:lvlJc w:val="left"/>
+      <w:pPr>
+        <w:ind w:left="6480" w:hanging="360"/>
+      </w:pPr>
+      <w:rPr>
+        <w:rFonts w:ascii="Wingdings" w:hAnsi="Wingdings" w:hint="default"/>
+      </w:rPr>
+    </w:lvl>
+  </w:abstractNum>
+  <w:abstractNum w:abstractNumId="11" w15:restartNumberingAfterBreak="0">
     <w:nsid w:val="3FC70852"/>
     <w:multiLevelType w:val="hybridMultilevel"/>
     <w:tmpl w:val="C2A6E134"/>
@@ -11186,7 +11605,7 @@
       </w:rPr>
     </w:lvl>
   </w:abstractNum>
-  <w:abstractNum w:abstractNumId="11" w15:restartNumberingAfterBreak="0">
+  <w:abstractNum w:abstractNumId="12" w15:restartNumberingAfterBreak="0">
     <w:nsid w:val="45F51A4A"/>
     <w:multiLevelType w:val="hybridMultilevel"/>
     <w:tmpl w:val="7BBA2DF6"/>
@@ -11299,7 +11718,7 @@
       </w:rPr>
     </w:lvl>
   </w:abstractNum>
-  <w:abstractNum w:abstractNumId="12" w15:restartNumberingAfterBreak="0">
+  <w:abstractNum w:abstractNumId="13" w15:restartNumberingAfterBreak="0">
     <w:nsid w:val="4D2F434C"/>
     <w:multiLevelType w:val="hybridMultilevel"/>
     <w:tmpl w:val="E2F8DB92"/>
@@ -11313,6 +11732,349 @@
       </w:pPr>
       <w:rPr>
         <w:rFonts w:ascii="Symbol" w:hAnsi="Symbol" w:hint="default"/>
+      </w:rPr>
+    </w:lvl>
+    <w:lvl w:ilvl="1" w:tplc="04090003" w:tentative="1">
+      <w:start w:val="1"/>
+      <w:numFmt w:val="bullet"/>
+      <w:lvlText w:val="o"/>
+      <w:lvlJc w:val="left"/>
+      <w:pPr>
+        <w:ind w:left="1440" w:hanging="360"/>
+      </w:pPr>
+      <w:rPr>
+        <w:rFonts w:ascii="Courier New" w:hAnsi="Courier New" w:cs="Courier New" w:hint="default"/>
+      </w:rPr>
+    </w:lvl>
+    <w:lvl w:ilvl="2" w:tplc="04090005" w:tentative="1">
+      <w:start w:val="1"/>
+      <w:numFmt w:val="bullet"/>
+      <w:lvlText w:val=""/>
+      <w:lvlJc w:val="left"/>
+      <w:pPr>
+        <w:ind w:left="2160" w:hanging="360"/>
+      </w:pPr>
+      <w:rPr>
+        <w:rFonts w:ascii="Wingdings" w:hAnsi="Wingdings" w:hint="default"/>
+      </w:rPr>
+    </w:lvl>
+    <w:lvl w:ilvl="3" w:tplc="04090001" w:tentative="1">
+      <w:start w:val="1"/>
+      <w:numFmt w:val="bullet"/>
+      <w:lvlText w:val=""/>
+      <w:lvlJc w:val="left"/>
+      <w:pPr>
+        <w:ind w:left="2880" w:hanging="360"/>
+      </w:pPr>
+      <w:rPr>
+        <w:rFonts w:ascii="Symbol" w:hAnsi="Symbol" w:hint="default"/>
+      </w:rPr>
+    </w:lvl>
+    <w:lvl w:ilvl="4" w:tplc="04090003" w:tentative="1">
+      <w:start w:val="1"/>
+      <w:numFmt w:val="bullet"/>
+      <w:lvlText w:val="o"/>
+      <w:lvlJc w:val="left"/>
+      <w:pPr>
+        <w:ind w:left="3600" w:hanging="360"/>
+      </w:pPr>
+      <w:rPr>
+        <w:rFonts w:ascii="Courier New" w:hAnsi="Courier New" w:cs="Courier New" w:hint="default"/>
+      </w:rPr>
+    </w:lvl>
+    <w:lvl w:ilvl="5" w:tplc="04090005" w:tentative="1">
+      <w:start w:val="1"/>
+      <w:numFmt w:val="bullet"/>
+      <w:lvlText w:val=""/>
+      <w:lvlJc w:val="left"/>
+      <w:pPr>
+        <w:ind w:left="4320" w:hanging="360"/>
+      </w:pPr>
+      <w:rPr>
+        <w:rFonts w:ascii="Wingdings" w:hAnsi="Wingdings" w:hint="default"/>
+      </w:rPr>
+    </w:lvl>
+    <w:lvl w:ilvl="6" w:tplc="04090001" w:tentative="1">
+      <w:start w:val="1"/>
+      <w:numFmt w:val="bullet"/>
+      <w:lvlText w:val=""/>
+      <w:lvlJc w:val="left"/>
+      <w:pPr>
+        <w:ind w:left="5040" w:hanging="360"/>
+      </w:pPr>
+      <w:rPr>
+        <w:rFonts w:ascii="Symbol" w:hAnsi="Symbol" w:hint="default"/>
+      </w:rPr>
+    </w:lvl>
+    <w:lvl w:ilvl="7" w:tplc="04090003" w:tentative="1">
+      <w:start w:val="1"/>
+      <w:numFmt w:val="bullet"/>
+      <w:lvlText w:val="o"/>
+      <w:lvlJc w:val="left"/>
+      <w:pPr>
+        <w:ind w:left="5760" w:hanging="360"/>
+      </w:pPr>
+      <w:rPr>
+        <w:rFonts w:ascii="Courier New" w:hAnsi="Courier New" w:cs="Courier New" w:hint="default"/>
+      </w:rPr>
+    </w:lvl>
+    <w:lvl w:ilvl="8" w:tplc="04090005" w:tentative="1">
+      <w:start w:val="1"/>
+      <w:numFmt w:val="bullet"/>
+      <w:lvlText w:val=""/>
+      <w:lvlJc w:val="left"/>
+      <w:pPr>
+        <w:ind w:left="6480" w:hanging="360"/>
+      </w:pPr>
+      <w:rPr>
+        <w:rFonts w:ascii="Wingdings" w:hAnsi="Wingdings" w:hint="default"/>
+      </w:rPr>
+    </w:lvl>
+  </w:abstractNum>
+  <w:abstractNum w:abstractNumId="14" w15:restartNumberingAfterBreak="0">
+    <w:nsid w:val="5F396353"/>
+    <w:multiLevelType w:val="hybridMultilevel"/>
+    <w:tmpl w:val="6EF4E294"/>
+    <w:lvl w:ilvl="0" w:tplc="04090001">
+      <w:start w:val="1"/>
+      <w:numFmt w:val="bullet"/>
+      <w:lvlText w:val=""/>
+      <w:lvlJc w:val="left"/>
+      <w:pPr>
+        <w:ind w:left="720" w:hanging="360"/>
+      </w:pPr>
+      <w:rPr>
+        <w:rFonts w:ascii="Symbol" w:hAnsi="Symbol" w:hint="default"/>
+      </w:rPr>
+    </w:lvl>
+    <w:lvl w:ilvl="1" w:tplc="04090003" w:tentative="1">
+      <w:start w:val="1"/>
+      <w:numFmt w:val="bullet"/>
+      <w:lvlText w:val="o"/>
+      <w:lvlJc w:val="left"/>
+      <w:pPr>
+        <w:ind w:left="1440" w:hanging="360"/>
+      </w:pPr>
+      <w:rPr>
+        <w:rFonts w:ascii="Courier New" w:hAnsi="Courier New" w:cs="Courier New" w:hint="default"/>
+      </w:rPr>
+    </w:lvl>
+    <w:lvl w:ilvl="2" w:tplc="04090005" w:tentative="1">
+      <w:start w:val="1"/>
+      <w:numFmt w:val="bullet"/>
+      <w:lvlText w:val=""/>
+      <w:lvlJc w:val="left"/>
+      <w:pPr>
+        <w:ind w:left="2160" w:hanging="360"/>
+      </w:pPr>
+      <w:rPr>
+        <w:rFonts w:ascii="Wingdings" w:hAnsi="Wingdings" w:hint="default"/>
+      </w:rPr>
+    </w:lvl>
+    <w:lvl w:ilvl="3" w:tplc="04090001" w:tentative="1">
+      <w:start w:val="1"/>
+      <w:numFmt w:val="bullet"/>
+      <w:lvlText w:val=""/>
+      <w:lvlJc w:val="left"/>
+      <w:pPr>
+        <w:ind w:left="2880" w:hanging="360"/>
+      </w:pPr>
+      <w:rPr>
+        <w:rFonts w:ascii="Symbol" w:hAnsi="Symbol" w:hint="default"/>
+      </w:rPr>
+    </w:lvl>
+    <w:lvl w:ilvl="4" w:tplc="04090003" w:tentative="1">
+      <w:start w:val="1"/>
+      <w:numFmt w:val="bullet"/>
+      <w:lvlText w:val="o"/>
+      <w:lvlJc w:val="left"/>
+      <w:pPr>
+        <w:ind w:left="3600" w:hanging="360"/>
+      </w:pPr>
+      <w:rPr>
+        <w:rFonts w:ascii="Courier New" w:hAnsi="Courier New" w:cs="Courier New" w:hint="default"/>
+      </w:rPr>
+    </w:lvl>
+    <w:lvl w:ilvl="5" w:tplc="04090005" w:tentative="1">
+      <w:start w:val="1"/>
+      <w:numFmt w:val="bullet"/>
+      <w:lvlText w:val=""/>
+      <w:lvlJc w:val="left"/>
+      <w:pPr>
+        <w:ind w:left="4320" w:hanging="360"/>
+      </w:pPr>
+      <w:rPr>
+        <w:rFonts w:ascii="Wingdings" w:hAnsi="Wingdings" w:hint="default"/>
+      </w:rPr>
+    </w:lvl>
+    <w:lvl w:ilvl="6" w:tplc="04090001" w:tentative="1">
+      <w:start w:val="1"/>
+      <w:numFmt w:val="bullet"/>
+      <w:lvlText w:val=""/>
+      <w:lvlJc w:val="left"/>
+      <w:pPr>
+        <w:ind w:left="5040" w:hanging="360"/>
+      </w:pPr>
+      <w:rPr>
+        <w:rFonts w:ascii="Symbol" w:hAnsi="Symbol" w:hint="default"/>
+      </w:rPr>
+    </w:lvl>
+    <w:lvl w:ilvl="7" w:tplc="04090003" w:tentative="1">
+      <w:start w:val="1"/>
+      <w:numFmt w:val="bullet"/>
+      <w:lvlText w:val="o"/>
+      <w:lvlJc w:val="left"/>
+      <w:pPr>
+        <w:ind w:left="5760" w:hanging="360"/>
+      </w:pPr>
+      <w:rPr>
+        <w:rFonts w:ascii="Courier New" w:hAnsi="Courier New" w:cs="Courier New" w:hint="default"/>
+      </w:rPr>
+    </w:lvl>
+    <w:lvl w:ilvl="8" w:tplc="04090005" w:tentative="1">
+      <w:start w:val="1"/>
+      <w:numFmt w:val="bullet"/>
+      <w:lvlText w:val=""/>
+      <w:lvlJc w:val="left"/>
+      <w:pPr>
+        <w:ind w:left="6480" w:hanging="360"/>
+      </w:pPr>
+      <w:rPr>
+        <w:rFonts w:ascii="Wingdings" w:hAnsi="Wingdings" w:hint="default"/>
+      </w:rPr>
+    </w:lvl>
+  </w:abstractNum>
+  <w:abstractNum w:abstractNumId="15" w15:restartNumberingAfterBreak="0">
+    <w:nsid w:val="69A52975"/>
+    <w:multiLevelType w:val="hybridMultilevel"/>
+    <w:tmpl w:val="5BD69906"/>
+    <w:lvl w:ilvl="0" w:tplc="08D4276C">
+      <w:start w:val="1"/>
+      <w:numFmt w:val="bullet"/>
+      <w:lvlText w:val=""/>
+      <w:lvlPicBulletId w:val="0"/>
+      <w:lvlJc w:val="left"/>
+      <w:pPr>
+        <w:ind w:left="1080" w:hanging="360"/>
+      </w:pPr>
+      <w:rPr>
+        <w:rFonts w:ascii="Symbol" w:hAnsi="Symbol" w:hint="default"/>
+        <w:color w:val="auto"/>
+      </w:rPr>
+    </w:lvl>
+    <w:lvl w:ilvl="1" w:tplc="04090003" w:tentative="1">
+      <w:start w:val="1"/>
+      <w:numFmt w:val="bullet"/>
+      <w:lvlText w:val="o"/>
+      <w:lvlJc w:val="left"/>
+      <w:pPr>
+        <w:ind w:left="1440" w:hanging="360"/>
+      </w:pPr>
+      <w:rPr>
+        <w:rFonts w:ascii="Courier New" w:hAnsi="Courier New" w:cs="Courier New" w:hint="default"/>
+      </w:rPr>
+    </w:lvl>
+    <w:lvl w:ilvl="2" w:tplc="04090005" w:tentative="1">
+      <w:start w:val="1"/>
+      <w:numFmt w:val="bullet"/>
+      <w:lvlText w:val=""/>
+      <w:lvlJc w:val="left"/>
+      <w:pPr>
+        <w:ind w:left="2160" w:hanging="360"/>
+      </w:pPr>
+      <w:rPr>
+        <w:rFonts w:ascii="Wingdings" w:hAnsi="Wingdings" w:hint="default"/>
+      </w:rPr>
+    </w:lvl>
+    <w:lvl w:ilvl="3" w:tplc="04090001" w:tentative="1">
+      <w:start w:val="1"/>
+      <w:numFmt w:val="bullet"/>
+      <w:lvlText w:val=""/>
+      <w:lvlJc w:val="left"/>
+      <w:pPr>
+        <w:ind w:left="2880" w:hanging="360"/>
+      </w:pPr>
+      <w:rPr>
+        <w:rFonts w:ascii="Symbol" w:hAnsi="Symbol" w:hint="default"/>
+      </w:rPr>
+    </w:lvl>
+    <w:lvl w:ilvl="4" w:tplc="04090003" w:tentative="1">
+      <w:start w:val="1"/>
+      <w:numFmt w:val="bullet"/>
+      <w:lvlText w:val="o"/>
+      <w:lvlJc w:val="left"/>
+      <w:pPr>
+        <w:ind w:left="3600" w:hanging="360"/>
+      </w:pPr>
+      <w:rPr>
+        <w:rFonts w:ascii="Courier New" w:hAnsi="Courier New" w:cs="Courier New" w:hint="default"/>
+      </w:rPr>
+    </w:lvl>
+    <w:lvl w:ilvl="5" w:tplc="04090005" w:tentative="1">
+      <w:start w:val="1"/>
+      <w:numFmt w:val="bullet"/>
+      <w:lvlText w:val=""/>
+      <w:lvlJc w:val="left"/>
+      <w:pPr>
+        <w:ind w:left="4320" w:hanging="360"/>
+      </w:pPr>
+      <w:rPr>
+        <w:rFonts w:ascii="Wingdings" w:hAnsi="Wingdings" w:hint="default"/>
+      </w:rPr>
+    </w:lvl>
+    <w:lvl w:ilvl="6" w:tplc="04090001" w:tentative="1">
+      <w:start w:val="1"/>
+      <w:numFmt w:val="bullet"/>
+      <w:lvlText w:val=""/>
+      <w:lvlJc w:val="left"/>
+      <w:pPr>
+        <w:ind w:left="5040" w:hanging="360"/>
+      </w:pPr>
+      <w:rPr>
+        <w:rFonts w:ascii="Symbol" w:hAnsi="Symbol" w:hint="default"/>
+      </w:rPr>
+    </w:lvl>
+    <w:lvl w:ilvl="7" w:tplc="04090003" w:tentative="1">
+      <w:start w:val="1"/>
+      <w:numFmt w:val="bullet"/>
+      <w:lvlText w:val="o"/>
+      <w:lvlJc w:val="left"/>
+      <w:pPr>
+        <w:ind w:left="5760" w:hanging="360"/>
+      </w:pPr>
+      <w:rPr>
+        <w:rFonts w:ascii="Courier New" w:hAnsi="Courier New" w:cs="Courier New" w:hint="default"/>
+      </w:rPr>
+    </w:lvl>
+    <w:lvl w:ilvl="8" w:tplc="04090005" w:tentative="1">
+      <w:start w:val="1"/>
+      <w:numFmt w:val="bullet"/>
+      <w:lvlText w:val=""/>
+      <w:lvlJc w:val="left"/>
+      <w:pPr>
+        <w:ind w:left="6480" w:hanging="360"/>
+      </w:pPr>
+      <w:rPr>
+        <w:rFonts w:ascii="Wingdings" w:hAnsi="Wingdings" w:hint="default"/>
+      </w:rPr>
+    </w:lvl>
+  </w:abstractNum>
+  <w:abstractNum w:abstractNumId="16" w15:restartNumberingAfterBreak="0">
+    <w:nsid w:val="6BE02F8D"/>
+    <w:multiLevelType w:val="hybridMultilevel"/>
+    <w:tmpl w:val="2D068E02"/>
+    <w:lvl w:ilvl="0" w:tplc="04090001">
+      <w:start w:val="1"/>
+      <w:numFmt w:val="bullet"/>
+      <w:lvlText w:val=""/>
+      <w:lvlPicBulletId w:val="0"/>
+      <w:lvlJc w:val="left"/>
+      <w:pPr>
+        <w:ind w:left="720" w:hanging="360"/>
+      </w:pPr>
+      <w:rPr>
+        <w:rFonts w:ascii="Symbol" w:hAnsi="Symbol" w:hint="default"/>
+        <w:color w:val="auto"/>
       </w:rPr>
     </w:lvl>
     <w:lvl w:ilvl="1" w:tplc="04090003" w:tentative="1">
@@ -11443,13 +12205,25 @@
     <w:abstractNumId w:val="0"/>
   </w:num>
   <w:num w:numId="11" w16cid:durableId="169611917">
+    <w:abstractNumId w:val="13"/>
+  </w:num>
+  <w:num w:numId="12" w16cid:durableId="517500627">
+    <w:abstractNumId w:val="11"/>
+  </w:num>
+  <w:num w:numId="13" w16cid:durableId="678654301">
     <w:abstractNumId w:val="12"/>
   </w:num>
-  <w:num w:numId="12" w16cid:durableId="517500627">
+  <w:num w:numId="14" w16cid:durableId="755398603">
+    <w:abstractNumId w:val="15"/>
+  </w:num>
+  <w:num w:numId="15" w16cid:durableId="949047697">
+    <w:abstractNumId w:val="16"/>
+  </w:num>
+  <w:num w:numId="16" w16cid:durableId="1908346512">
+    <w:abstractNumId w:val="14"/>
+  </w:num>
+  <w:num w:numId="17" w16cid:durableId="2142308976">
     <w:abstractNumId w:val="10"/>
-  </w:num>
-  <w:num w:numId="13" w16cid:durableId="678654301">
-    <w:abstractNumId w:val="11"/>
   </w:num>
 </w:numbering>
 </file>
@@ -36782,32 +37556,6 @@
   <w:docParts>
     <w:docPart>
       <w:docPartPr>
-        <w:name w:val="5E342BE5DA1FCD489B56CACD935E6699"/>
-        <w:category>
-          <w:name w:val="General"/>
-          <w:gallery w:val="placeholder"/>
-        </w:category>
-        <w:types>
-          <w:type w:val="bbPlcHdr"/>
-        </w:types>
-        <w:behaviors>
-          <w:behavior w:val="content"/>
-        </w:behaviors>
-        <w:guid w:val="{978C8128-50F6-1646-95A9-D24406109AE8}"/>
-      </w:docPartPr>
-      <w:docPartBody>
-        <w:p>
-          <w:pPr>
-            <w:pStyle w:val="5E342BE5DA1FCD489B56CACD935E6699"/>
-          </w:pPr>
-          <w:r>
-            <w:t>Skills</w:t>
-          </w:r>
-        </w:p>
-      </w:docPartBody>
-    </w:docPart>
-    <w:docPart>
-      <w:docPartPr>
         <w:name w:val="0A7EE65AE2C0CE43BA4C89A0AB4F7174"/>
         <w:category>
           <w:name w:val="General"/>
@@ -36912,7 +37660,7 @@
     </w:docPart>
     <w:docPart>
       <w:docPartPr>
-        <w:name w:val="8622E20F8AB88A47A59BB6AD2B31826B"/>
+        <w:name w:val="EB95412D80F0C54A9415C51FC4ED007D"/>
         <w:category>
           <w:name w:val="General"/>
           <w:gallery w:val="placeholder"/>
@@ -36923,12 +37671,12 @@
         <w:behaviors>
           <w:behavior w:val="content"/>
         </w:behaviors>
-        <w:guid w:val="{4D19C14A-2D4F-834A-A90E-39519B01C695}"/>
+        <w:guid w:val="{A400CF7E-0A13-4F4F-AC28-E9CDBD4A4497}"/>
       </w:docPartPr>
       <w:docPartBody>
         <w:p>
           <w:pPr>
-            <w:pStyle w:val="8622E20F8AB88A47A59BB6AD2B31826B"/>
+            <w:pStyle w:val="EB95412D80F0C54A9415C51FC4ED007D"/>
           </w:pPr>
           <w:r>
             <w:t>Education</w:t>
@@ -37035,10 +37783,11 @@
     <w:rsid w:val="000809F3"/>
     <w:rsid w:val="00137188"/>
     <w:rsid w:val="001B4F3C"/>
-    <w:rsid w:val="00364697"/>
     <w:rsid w:val="007B54EA"/>
+    <w:rsid w:val="007E795F"/>
     <w:rsid w:val="00E543D4"/>
     <w:rsid w:val="00E71134"/>
+    <w:rsid w:val="00FE29D0"/>
   </w:rsids>
   <m:mathPr>
     <m:mathFont m:val="Cambria Math"/>
@@ -37501,6 +38250,14 @@
   <w:style w:type="paragraph" w:customStyle="1" w:styleId="8622E20F8AB88A47A59BB6AD2B31826B">
     <w:name w:val="8622E20F8AB88A47A59BB6AD2B31826B"/>
   </w:style>
+  <w:style w:type="paragraph" w:customStyle="1" w:styleId="EB95412D80F0C54A9415C51FC4ED007D">
+    <w:name w:val="EB95412D80F0C54A9415C51FC4ED007D"/>
+    <w:rsid w:val="007E795F"/>
+  </w:style>
+  <w:style w:type="paragraph" w:customStyle="1" w:styleId="CF6929BC5E4A184BBFD9E438852430EF">
+    <w:name w:val="CF6929BC5E4A184BBFD9E438852430EF"/>
+    <w:rsid w:val="007E795F"/>
+  </w:style>
 </w:styles>
 </file>
 

</xml_diff>

<commit_message>
Update files for better images
</commit_message>
<xml_diff>
--- a/Brian Resume.docx
+++ b/Brian Resume.docx
@@ -292,10 +292,10 @@
                 <w:noProof/>
               </w:rPr>
               <w:drawing>
-                <wp:inline distT="0" distB="0" distL="0" distR="0" wp14:anchorId="011F1313" wp14:editId="6FDF05B5">
+                <wp:inline distT="0" distB="0" distL="0" distR="0" wp14:anchorId="011F1313" wp14:editId="63FC9F79">
                   <wp:extent cx="762000" cy="762000"/>
                   <wp:effectExtent l="0" t="0" r="0" b="0"/>
-                  <wp:docPr id="6" name="Picture 6" descr="CompTIA Security+ CE Certification badge">
+                  <wp:docPr id="6" name="Picture 6">
                     <a:hlinkClick xmlns:a="http://schemas.openxmlformats.org/drawingml/2006/main" r:id="rId7"/>
                   </wp:docPr>
                   <wp:cNvGraphicFramePr>
@@ -305,13 +305,13 @@
                     <a:graphicData uri="http://schemas.openxmlformats.org/drawingml/2006/picture">
                       <pic:pic xmlns:pic="http://schemas.openxmlformats.org/drawingml/2006/picture">
                         <pic:nvPicPr>
-                          <pic:cNvPr id="6" name="Picture 6" descr="CompTIA Security+ CE Certification badge">
+                          <pic:cNvPr id="6" name="Picture 6">
                             <a:hlinkClick r:id="rId7"/>
                           </pic:cNvPr>
                           <pic:cNvPicPr/>
                         </pic:nvPicPr>
                         <pic:blipFill>
-                          <a:blip r:embed="rId8">
+                          <a:blip r:embed="rId8" cstate="print">
                             <a:extLst>
                               <a:ext uri="{28A0092B-C50C-407E-A947-70E740481C1C}">
                                 <a14:useLocalDpi xmlns:a14="http://schemas.microsoft.com/office/drawing/2010/main" val="0"/>
@@ -344,13 +344,7 @@
               <w:jc w:val="center"/>
             </w:pPr>
             <w:r>
-              <w:t>CompTIA Security+ ce</w:t>
-            </w:r>
-            <w:r>
-              <w:t xml:space="preserve"> </w:t>
-            </w:r>
-            <w:r>
-              <w:t>Certification</w:t>
+              <w:t>CompTIA Security+ ce Certification</w:t>
             </w:r>
           </w:p>
           <w:p>
@@ -379,10 +373,10 @@
                 <w:noProof/>
               </w:rPr>
               <w:drawing>
-                <wp:inline distT="0" distB="0" distL="0" distR="0" wp14:anchorId="39D6985F" wp14:editId="59EAEBA3">
+                <wp:inline distT="0" distB="0" distL="0" distR="0" wp14:anchorId="39D6985F" wp14:editId="3305A2CC">
                   <wp:extent cx="762000" cy="762000"/>
                   <wp:effectExtent l="0" t="0" r="0" b="0"/>
-                  <wp:docPr id="7" name="Picture 7" descr="AWS Certified Cloud Practitioner Badge">
+                  <wp:docPr id="7" name="Picture 7">
                     <a:hlinkClick xmlns:a="http://schemas.openxmlformats.org/drawingml/2006/main" r:id="rId9"/>
                   </wp:docPr>
                   <wp:cNvGraphicFramePr>
@@ -392,13 +386,13 @@
                     <a:graphicData uri="http://schemas.openxmlformats.org/drawingml/2006/picture">
                       <pic:pic xmlns:pic="http://schemas.openxmlformats.org/drawingml/2006/picture">
                         <pic:nvPicPr>
-                          <pic:cNvPr id="7" name="Picture 7" descr="AWS Certified Cloud Practitioner Badge">
+                          <pic:cNvPr id="7" name="Picture 7">
                             <a:hlinkClick r:id="rId9"/>
                           </pic:cNvPr>
                           <pic:cNvPicPr/>
                         </pic:nvPicPr>
                         <pic:blipFill>
-                          <a:blip r:embed="rId10">
+                          <a:blip r:embed="rId10" cstate="print">
                             <a:extLst>
                               <a:ext uri="{28A0092B-C50C-407E-A947-70E740481C1C}">
                                 <a14:useLocalDpi xmlns:a14="http://schemas.microsoft.com/office/drawing/2010/main" val="0"/>
@@ -447,10 +441,10 @@
                 <w:noProof/>
               </w:rPr>
               <w:drawing>
-                <wp:inline distT="0" distB="0" distL="0" distR="0" wp14:anchorId="486FB73A" wp14:editId="245EA1DC">
+                <wp:inline distT="0" distB="0" distL="0" distR="0" wp14:anchorId="486FB73A" wp14:editId="02F3408A">
                   <wp:extent cx="762000" cy="762000"/>
                   <wp:effectExtent l="0" t="0" r="0" b="0"/>
-                  <wp:docPr id="4" name="Picture 4" descr="AWS Certified Developer Associate Badge">
+                  <wp:docPr id="4" name="Picture 4">
                     <a:hlinkClick xmlns:a="http://schemas.openxmlformats.org/drawingml/2006/main" r:id="rId11"/>
                   </wp:docPr>
                   <wp:cNvGraphicFramePr>
@@ -460,13 +454,13 @@
                     <a:graphicData uri="http://schemas.openxmlformats.org/drawingml/2006/picture">
                       <pic:pic xmlns:pic="http://schemas.openxmlformats.org/drawingml/2006/picture">
                         <pic:nvPicPr>
-                          <pic:cNvPr id="4" name="Picture 4" descr="AWS Certified Developer Associate Badge">
+                          <pic:cNvPr id="4" name="Picture 4">
                             <a:hlinkClick r:id="rId11"/>
                           </pic:cNvPr>
                           <pic:cNvPicPr/>
                         </pic:nvPicPr>
                         <pic:blipFill>
-                          <a:blip r:embed="rId12">
+                          <a:blip r:embed="rId12" cstate="print">
                             <a:extLst>
                               <a:ext uri="{28A0092B-C50C-407E-A947-70E740481C1C}">
                                 <a14:useLocalDpi xmlns:a14="http://schemas.microsoft.com/office/drawing/2010/main" val="0"/>
@@ -837,6 +831,7 @@
                 <w:showingPlcHdr/>
                 <w15:appearance w15:val="hidden"/>
               </w:sdtPr>
+              <w:sdtEndPr/>
               <w:sdtContent>
                 <w:r>
                   <w:t>Education</w:t>
@@ -897,13 +892,7 @@
               <w:pStyle w:val="Heading4"/>
             </w:pPr>
             <w:r>
-              <w:t>American Public University</w:t>
-            </w:r>
-            <w:r>
-              <w:t xml:space="preserve"> - </w:t>
-            </w:r>
-            <w:r>
-              <w:t>Currently Enrolled</w:t>
+              <w:t>American Public University - Currently Enrolled</w:t>
             </w:r>
           </w:p>
           <w:p>
@@ -11179,7 +11168,7 @@
         <v:path o:extrusionok="f" gradientshapeok="t" o:connecttype="rect"/>
         <o:lock v:ext="edit" aspectratio="t"/>
       </v:shapetype>
-      <v:shape id="_x0000_i1042" type="#_x0000_t75" style="width:60pt;height:60pt" o:bullet="t">
+      <v:shape id="_x0000_i1047" type="#_x0000_t75" style="width:60pt;height:60pt" o:bullet="t">
         <v:imagedata r:id="rId1" o:title="aws-certified-developer-associate"/>
       </v:shape>
     </w:pict>
@@ -37783,10 +37772,12 @@
     <w:rsid w:val="000809F3"/>
     <w:rsid w:val="00137188"/>
     <w:rsid w:val="001B4F3C"/>
+    <w:rsid w:val="00545496"/>
     <w:rsid w:val="007B54EA"/>
     <w:rsid w:val="007E795F"/>
     <w:rsid w:val="00E543D4"/>
     <w:rsid w:val="00E71134"/>
+    <w:rsid w:val="00EA180E"/>
     <w:rsid w:val="00FE29D0"/>
   </w:rsids>
   <m:mathPr>
@@ -38232,9 +38223,6 @@
     <w:semiHidden/>
     <w:unhideWhenUsed/>
   </w:style>
-  <w:style w:type="paragraph" w:customStyle="1" w:styleId="5E342BE5DA1FCD489B56CACD935E6699">
-    <w:name w:val="5E342BE5DA1FCD489B56CACD935E6699"/>
-  </w:style>
   <w:style w:type="paragraph" w:customStyle="1" w:styleId="0A7EE65AE2C0CE43BA4C89A0AB4F7174">
     <w:name w:val="0A7EE65AE2C0CE43BA4C89A0AB4F7174"/>
   </w:style>
@@ -38247,15 +38235,8 @@
   <w:style w:type="paragraph" w:customStyle="1" w:styleId="DC35A6BE00E7624691B3B7EAD00A63CF">
     <w:name w:val="DC35A6BE00E7624691B3B7EAD00A63CF"/>
   </w:style>
-  <w:style w:type="paragraph" w:customStyle="1" w:styleId="8622E20F8AB88A47A59BB6AD2B31826B">
-    <w:name w:val="8622E20F8AB88A47A59BB6AD2B31826B"/>
-  </w:style>
   <w:style w:type="paragraph" w:customStyle="1" w:styleId="EB95412D80F0C54A9415C51FC4ED007D">
     <w:name w:val="EB95412D80F0C54A9415C51FC4ED007D"/>
-    <w:rsid w:val="007E795F"/>
-  </w:style>
-  <w:style w:type="paragraph" w:customStyle="1" w:styleId="CF6929BC5E4A184BBFD9E438852430EF">
-    <w:name w:val="CF6929BC5E4A184BBFD9E438852430EF"/>
     <w:rsid w:val="007E795F"/>
   </w:style>
 </w:styles>

</xml_diff>